<commit_message>
Comments from Ian and Nicky incorporated
</commit_message>
<xml_diff>
--- a/pezzi_scartati.docx
+++ b/pezzi_scartati.docx
@@ -72,6 +72,355 @@
     <w:p>
       <w:r>
         <w:t>Note that we removed the 7th and 14th emulators, i.e. the emulator for $I450$ and $R450$, since we decided not to set targets for time $t=450$, to keep a symmetry with the deterministic workshop. The plots in the first column clearly show that the further we go in time, the larger is the uncertainty of the mean emulators' predictions. Furthermore, the mean emulator for $R350$ has the worst performance, with a few points in red, i.e. points for which the credible interval provided by the emulator does not contain the actual model output value. Even if the emulator for $R350$ has rather larger uncertainty, it still produces predictions that are sometimes off.</w:t>
+      </w:r>
+    </w:p>
+    <w:p/>
+    <w:p/>
+    <w:p/>
+    <w:p/>
+    <w:p>
+      <w:r>
+        <w:t>Below we perform a third wave of the process. Everything is as done for the second wave, apart the fact that we use $100$ repetitions here, instead of $50$.</w:t>
+      </w:r>
+    </w:p>
+    <w:p/>
+    <w:p>
+      <w:r>
+        <w:t>```{r}</w:t>
+      </w:r>
+    </w:p>
+    <w:p>
+      <w:proofErr w:type="spellStart"/>
+      <w:r>
+        <w:t>new_new_results</w:t>
+      </w:r>
+      <w:proofErr w:type="spellEnd"/>
+      <w:r>
+        <w:t xml:space="preserve"> &lt;- list()</w:t>
+      </w:r>
+    </w:p>
+    <w:p>
+      <w:proofErr w:type="spellStart"/>
+      <w:r>
+        <w:t>with_progress</w:t>
+      </w:r>
+      <w:proofErr w:type="spellEnd"/>
+      <w:r>
+        <w:t>({</w:t>
+      </w:r>
+    </w:p>
+    <w:p>
+      <w:r>
+        <w:t xml:space="preserve">  p &lt;- progressor(</w:t>
+      </w:r>
+      <w:proofErr w:type="spellStart"/>
+      <w:r>
+        <w:t>nrow</w:t>
+      </w:r>
+      <w:proofErr w:type="spellEnd"/>
+      <w:r>
+        <w:t>(</w:t>
+      </w:r>
+      <w:proofErr w:type="spellStart"/>
+      <w:r>
+        <w:t>initial_points</w:t>
+      </w:r>
+      <w:proofErr w:type="spellEnd"/>
+      <w:r>
+        <w:t>))</w:t>
+      </w:r>
+    </w:p>
+    <w:p>
+      <w:r>
+        <w:t>for (</w:t>
+      </w:r>
+      <w:proofErr w:type="spellStart"/>
+      <w:r>
+        <w:t>i</w:t>
+      </w:r>
+      <w:proofErr w:type="spellEnd"/>
+      <w:r>
+        <w:t xml:space="preserve"> in 1:nrow(</w:t>
+      </w:r>
+      <w:proofErr w:type="spellStart"/>
+      <w:r>
+        <w:t>new_new_points</w:t>
+      </w:r>
+      <w:proofErr w:type="spellEnd"/>
+      <w:r>
+        <w:t>)) {</w:t>
+      </w:r>
+    </w:p>
+    <w:p>
+      <w:r>
+        <w:t xml:space="preserve">  </w:t>
+      </w:r>
+      <w:proofErr w:type="spellStart"/>
+      <w:r>
+        <w:t>model_out</w:t>
+      </w:r>
+      <w:proofErr w:type="spellEnd"/>
+      <w:r>
+        <w:t xml:space="preserve"> &lt;- </w:t>
+      </w:r>
+      <w:proofErr w:type="spellStart"/>
+      <w:r>
+        <w:t>get_results</w:t>
+      </w:r>
+      <w:proofErr w:type="spellEnd"/>
+      <w:r>
+        <w:t>(</w:t>
+      </w:r>
+      <w:proofErr w:type="spellStart"/>
+      <w:r>
+        <w:t>unlist</w:t>
+      </w:r>
+      <w:proofErr w:type="spellEnd"/>
+      <w:r>
+        <w:t>(</w:t>
+      </w:r>
+      <w:proofErr w:type="spellStart"/>
+      <w:r>
+        <w:t>new_new_points</w:t>
+      </w:r>
+      <w:proofErr w:type="spellEnd"/>
+      <w:r>
+        <w:t>[</w:t>
+      </w:r>
+      <w:proofErr w:type="spellStart"/>
+      <w:r>
+        <w:t>i</w:t>
+      </w:r>
+      <w:proofErr w:type="spellEnd"/>
+      <w:r>
+        <w:t xml:space="preserve">,]), </w:t>
+      </w:r>
+      <w:proofErr w:type="spellStart"/>
+      <w:r>
+        <w:t>nreps</w:t>
+      </w:r>
+      <w:proofErr w:type="spellEnd"/>
+      <w:r>
+        <w:t xml:space="preserve"> = 100, outs = c("I", "R"), </w:t>
+      </w:r>
+    </w:p>
+    <w:p>
+      <w:r>
+        <w:t xml:space="preserve">                           times = c(25, 40, 100, 200))</w:t>
+      </w:r>
+    </w:p>
+    <w:p>
+      <w:r>
+        <w:t xml:space="preserve">  </w:t>
+      </w:r>
+      <w:proofErr w:type="spellStart"/>
+      <w:r>
+        <w:t>new_new_results</w:t>
+      </w:r>
+      <w:proofErr w:type="spellEnd"/>
+      <w:r>
+        <w:t>[[</w:t>
+      </w:r>
+      <w:proofErr w:type="spellStart"/>
+      <w:r>
+        <w:t>i</w:t>
+      </w:r>
+      <w:proofErr w:type="spellEnd"/>
+      <w:r>
+        <w:t xml:space="preserve">]] &lt;- </w:t>
+      </w:r>
+      <w:proofErr w:type="spellStart"/>
+      <w:r>
+        <w:t>model_out</w:t>
+      </w:r>
+      <w:proofErr w:type="spellEnd"/>
+    </w:p>
+    <w:p>
+      <w:r>
+        <w:t xml:space="preserve">  p(message = </w:t>
+      </w:r>
+      <w:proofErr w:type="spellStart"/>
+      <w:r>
+        <w:t>sprintf</w:t>
+      </w:r>
+      <w:proofErr w:type="spellEnd"/>
+      <w:r>
+        <w:t xml:space="preserve">("Run %g", </w:t>
+      </w:r>
+      <w:proofErr w:type="spellStart"/>
+      <w:r>
+        <w:t>i</w:t>
+      </w:r>
+      <w:proofErr w:type="spellEnd"/>
+      <w:r>
+        <w:t>))</w:t>
+      </w:r>
+    </w:p>
+    <w:p>
+      <w:r>
+        <w:t>}</w:t>
+      </w:r>
+    </w:p>
+    <w:p>
+      <w:r>
+        <w:t>})</w:t>
+      </w:r>
+    </w:p>
+    <w:p>
+      <w:r>
+        <w:t xml:space="preserve">wave2 &lt;- </w:t>
+      </w:r>
+      <w:proofErr w:type="spellStart"/>
+      <w:r>
+        <w:t>data.frame</w:t>
+      </w:r>
+      <w:proofErr w:type="spellEnd"/>
+      <w:r>
+        <w:t>(</w:t>
+      </w:r>
+      <w:proofErr w:type="spellStart"/>
+      <w:r>
+        <w:t>do.call</w:t>
+      </w:r>
+      <w:proofErr w:type="spellEnd"/>
+      <w:r>
+        <w:t>('</w:t>
+      </w:r>
+      <w:proofErr w:type="spellStart"/>
+      <w:r>
+        <w:t>rbind</w:t>
+      </w:r>
+      <w:proofErr w:type="spellEnd"/>
+      <w:r>
+        <w:t xml:space="preserve">', </w:t>
+      </w:r>
+      <w:proofErr w:type="spellStart"/>
+      <w:r>
+        <w:t>new_new_results</w:t>
+      </w:r>
+      <w:proofErr w:type="spellEnd"/>
+      <w:r>
+        <w:t>))</w:t>
+      </w:r>
+    </w:p>
+    <w:p>
+      <w:proofErr w:type="spellStart"/>
+      <w:r>
+        <w:t>new_new_all_training</w:t>
+      </w:r>
+      <w:proofErr w:type="spellEnd"/>
+      <w:r>
+        <w:t xml:space="preserve"> &lt;- wave2[1:10000,]</w:t>
+      </w:r>
+    </w:p>
+    <w:p>
+      <w:proofErr w:type="spellStart"/>
+      <w:r>
+        <w:lastRenderedPageBreak/>
+        <w:t>new_new_all_valid</w:t>
+      </w:r>
+      <w:proofErr w:type="spellEnd"/>
+      <w:r>
+        <w:t xml:space="preserve"> &lt;- wave2[10001:15000,]</w:t>
+      </w:r>
+    </w:p>
+    <w:p>
+      <w:proofErr w:type="spellStart"/>
+      <w:r>
+        <w:t>new_new_stoch_emulators</w:t>
+      </w:r>
+      <w:proofErr w:type="spellEnd"/>
+      <w:r>
+        <w:t xml:space="preserve"> &lt;- </w:t>
+      </w:r>
+      <w:proofErr w:type="spellStart"/>
+      <w:r>
+        <w:t>variance_emulator_from_data</w:t>
+      </w:r>
+      <w:proofErr w:type="spellEnd"/>
+      <w:r>
+        <w:t>(</w:t>
+      </w:r>
+      <w:proofErr w:type="spellStart"/>
+      <w:r>
+        <w:t>new_new_all_training</w:t>
+      </w:r>
+      <w:proofErr w:type="spellEnd"/>
+      <w:r>
+        <w:t xml:space="preserve">, </w:t>
+      </w:r>
+      <w:proofErr w:type="spellStart"/>
+      <w:r>
+        <w:t>output_names</w:t>
+      </w:r>
+      <w:proofErr w:type="spellEnd"/>
+      <w:r>
+        <w:t xml:space="preserve">, ranges, </w:t>
+      </w:r>
+    </w:p>
+    <w:p>
+      <w:r>
+        <w:t xml:space="preserve">                                                  </w:t>
+      </w:r>
+      <w:proofErr w:type="spellStart"/>
+      <w:r>
+        <w:t>check.ranges</w:t>
+      </w:r>
+      <w:proofErr w:type="spellEnd"/>
+      <w:r>
+        <w:t>=TRUE)</w:t>
+      </w:r>
+    </w:p>
+    <w:p>
+      <w:proofErr w:type="spellStart"/>
+      <w:r>
+        <w:t>new_new_new_points</w:t>
+      </w:r>
+      <w:proofErr w:type="spellEnd"/>
+      <w:r>
+        <w:t xml:space="preserve"> &lt;- </w:t>
+      </w:r>
+      <w:proofErr w:type="spellStart"/>
+      <w:r>
+        <w:t>generate_new_runs</w:t>
+      </w:r>
+      <w:proofErr w:type="spellEnd"/>
+      <w:r>
+        <w:t>(c(</w:t>
+      </w:r>
+      <w:proofErr w:type="spellStart"/>
+      <w:r>
+        <w:t>new_new_stoch_emulators</w:t>
+      </w:r>
+      <w:proofErr w:type="spellEnd"/>
+      <w:r>
+        <w:t xml:space="preserve">, </w:t>
+      </w:r>
+    </w:p>
+    <w:p>
+      <w:r>
+        <w:t xml:space="preserve">                                          </w:t>
+      </w:r>
+      <w:proofErr w:type="spellStart"/>
+      <w:r>
+        <w:t>new_stoch_emulators</w:t>
+      </w:r>
+      <w:proofErr w:type="spellEnd"/>
+      <w:r>
+        <w:t xml:space="preserve">, </w:t>
+      </w:r>
+      <w:proofErr w:type="spellStart"/>
+      <w:r>
+        <w:t>stoch_emulators</w:t>
+      </w:r>
+      <w:proofErr w:type="spellEnd"/>
+      <w:r>
+        <w:t>), 150, targets)</w:t>
+      </w:r>
+    </w:p>
+    <w:p>
+      <w:r>
+        <w:t>```</w:t>
       </w:r>
     </w:p>
     <w:sectPr>

</xml_diff>